<commit_message>
simplify overly complicated view notes array manipulation
</commit_message>
<xml_diff>
--- a/doc_files/writing.docx
+++ b/doc_files/writing.docx
@@ -12044,18 +12044,67 @@
       <w:r>
         <w:t>Trying to get back to a productive flow.</w:t>
       </w:r>
-    </w:p>
-    <w:p>
-      <w:r>
-        <w:t xml:space="preserve">Attempting to tap into our creative flow. </w:t>
-      </w:r>
-    </w:p>
-    <w:p>
-      <w:r>
-        <w:t>This transition has involved physical, mental and spiritual stretching-- yoga, writing, creating, coding, Chinese.</w:t>
-      </w:r>
-    </w:p>
-    <w:p/>
+      <w:r>
+        <w:t xml:space="preserve"> </w:t>
+      </w:r>
+      <w:r>
+        <w:t>Attempting to tap into our creative flow.</w:t>
+      </w:r>
+      <w:r>
+        <w:t xml:space="preserve"> In transition. </w:t>
+      </w:r>
+      <w:r>
+        <w:t>This transition has involved physical, mental and spiritual stretching-- yoga, writing, coding, Chinese</w:t>
+      </w:r>
+      <w:r>
+        <w:t xml:space="preserve">, tarot, Qi Gong, rooting, the Alexander Technique, guitar noodling, algorithms, Domain Specific Languages, Shapes, Sounds, A very strong 2022 NBA Playoffs, barefoot running, many, many poems. The 2021 NBA bubble and Jimmy Butler being such a big part of both of those runs. </w:t>
+      </w:r>
+      <w:r>
+        <w:t xml:space="preserve">An open air lynching, a race riot, a police chase along the highway and down my street, then out of my television and suddenly outside my window, then death just a half mile away by the Lakeview Highschool just in that intersection with the Starbucks and Popeyes and that knot of body work places opposite south and west of that grand educational castle. And Oak Street broke up. Smashed through just like the Michigan Avenue shop. And Omega before. That crew coming through in the early morning with city worker vests and plywood blockers around the glass front door, then they just smashed their way through </w:t>
+      </w:r>
+      <w:r>
+        <w:t xml:space="preserve">crowbars a’blazing, before they sacked up the watches and were out of there. </w:t>
+      </w:r>
+    </w:p>
+    <w:p>
+      <w:r>
+        <w:tab/>
+        <w:t xml:space="preserve">And Razny’s in Hinsdale with the early crew getting set on by thugs. The security guard at the back of the one room show floor  tackled over a table with good linebacker form. Then the girls who were still setting up get set on, one taking a pistol whip to head cause she’s not moving fast enough. And then they get to the vault and clear that out including the wedding ring of one of the girls who had just gotten married. It was this ring that eventually busted the perpetraitors as when they tried to hawk it the girls police report on her stolen ring complete with serial numbers and such from her insurance </w:t>
+      </w:r>
+      <w:r>
+        <w:t xml:space="preserve">appraisal flagged the ring on the pawn shops stolen merchandise and as is the procedure they took a photo copy of the would be jewelers id. </w:t>
+      </w:r>
+    </w:p>
+    <w:p>
+      <w:r>
+        <w:tab/>
+        <w:t xml:space="preserve">Mr. Razny was at war. Mr. Razny was getting his and they could all fuck themselves. We’re dangerous. We carry guns. We drink too much. We are often cranky and suspicious, or turning on the fucking charm for the flock (what would be a really creepy, but still fairly evocative term for the family to call customers/clientel? </w:t>
+      </w:r>
+    </w:p>
+    <w:p>
+      <w:r>
+        <w:tab/>
+        <w:t>Writing as a great luxury and an act of self-preservation. A practice of centering and settling and stretching. Root. Connect. Extend. Relax. Breath is the river thread</w:t>
+      </w:r>
+      <w:r>
+        <w:t>ing</w:t>
+      </w:r>
+      <w:r>
+        <w:t xml:space="preserve"> through </w:t>
+      </w:r>
+      <w:r>
+        <w:t xml:space="preserve">all </w:t>
+      </w:r>
+      <w:r>
+        <w:t xml:space="preserve">the pieces of the process.  </w:t>
+      </w:r>
+    </w:p>
+    <w:p>
+      <w:r>
+        <w:tab/>
+        <w:t xml:space="preserve">Interwoven rhapsodies, intuitively renewing when they so need. </w:t>
+      </w:r>
+    </w:p>
     <w:p>
       <w:r>
         <w:t xml:space="preserve">I was trying to ping the universe in an effort to get some kind of response-- the silence was deafening.  </w:t>
@@ -12068,6 +12117,7 @@
     </w:p>
     <w:p>
       <w:r>
+        <w:lastRenderedPageBreak/>
         <w:t xml:space="preserve">Why are we so closed to one another-- closed even to wife-- no sex, not much touch or intimacy, manically distant. </w:t>
       </w:r>
     </w:p>
@@ -12111,6 +12161,31 @@
         <w:t xml:space="preserve">Becoming, how does one actively accept a role? </w:t>
       </w:r>
     </w:p>
+    <w:p>
+      <w:pPr>
+        <w:spacing w:after="0" w:line="240" w:lineRule="auto"/>
+      </w:pPr>
+    </w:p>
+    <w:p>
+      <w:pPr>
+        <w:spacing w:after="0" w:line="240" w:lineRule="auto"/>
+      </w:pPr>
+      <w:r>
+        <w:t>As your</w:t>
+      </w:r>
+      <w:r>
+        <w:t xml:space="preserve"> electromagnetic </w:t>
+      </w:r>
+      <w:r>
+        <w:t>field reverses its polarity</w:t>
+      </w:r>
+      <w:r>
+        <w:t xml:space="preserve"> remember to really try to focus on the general </w:t>
+      </w:r>
+      <w:r>
+        <w:t xml:space="preserve">hilarity? </w:t>
+      </w:r>
+    </w:p>
     <w:p/>
     <w:p>
       <w:r>
@@ -12119,7 +12194,13 @@
     </w:p>
     <w:p>
       <w:r>
-        <w:t>Stretching, barefoot running, meditation, vegetarianism, computer science, linguistics (language, design, culture), writing, guitar and music, cultures, interfaces</w:t>
+        <w:t>Stretching, barefoot running, meditation, vegetarianism, computer science, linguistics (language, design,</w:t>
+      </w:r>
+      <w:r>
+        <w:t xml:space="preserve"> symbols and semiotics, rhetoric and</w:t>
+      </w:r>
+      <w:r>
+        <w:t xml:space="preserve"> culture), writing, guitar and music, cultures, interfaces</w:t>
       </w:r>
     </w:p>
     <w:p>
@@ -12151,7 +12232,7 @@
         </w:numPr>
       </w:pPr>
       <w:r>
-        <w:t>Finished some poems (memorized some poems)</w:t>
+        <w:t>Finished some poems</w:t>
       </w:r>
     </w:p>
     <w:p>
@@ -12163,7 +12244,10 @@
         </w:numPr>
       </w:pPr>
       <w:r>
-        <w:t xml:space="preserve">Finished a song! </w:t>
+        <w:t>M</w:t>
+      </w:r>
+      <w:r>
+        <w:t>emorized some poems</w:t>
       </w:r>
     </w:p>
     <w:p>
@@ -12175,6 +12259,30 @@
         </w:numPr>
       </w:pPr>
       <w:r>
+        <w:t xml:space="preserve">Finished a song! </w:t>
+      </w:r>
+    </w:p>
+    <w:p>
+      <w:pPr>
+        <w:pStyle w:val="ListParagraph"/>
+        <w:numPr>
+          <w:ilvl w:val="0"/>
+          <w:numId w:val="9"/>
+        </w:numPr>
+      </w:pPr>
+      <w:r>
+        <w:t>Memorized a couple of songs</w:t>
+      </w:r>
+    </w:p>
+    <w:p>
+      <w:pPr>
+        <w:pStyle w:val="ListParagraph"/>
+        <w:numPr>
+          <w:ilvl w:val="0"/>
+          <w:numId w:val="9"/>
+        </w:numPr>
+      </w:pPr>
+      <w:r>
         <w:t xml:space="preserve">Finished some letters-- quickly efficiently-- effectively dug back into files and came back with relevant writing to pull together a new letter. </w:t>
       </w:r>
     </w:p>
@@ -12215,13 +12323,15 @@
       <w:r>
         <w:t>Common addict or man with a golden pipe—yellow brick road, yellow submarine, yellow river, infinite notebook</w:t>
       </w:r>
+      <w:r>
+        <w:t xml:space="preserve">, notebooks, random papers, scrawling on and on. </w:t>
+      </w:r>
     </w:p>
     <w:p>
       <w:r>
         <w:t>Slow-cooker style</w:t>
       </w:r>
     </w:p>
-    <w:p/>
     <w:p>
       <w:pPr>
         <w:pStyle w:val="ListParagraph"/>
@@ -12291,7 +12401,10 @@
         </w:numPr>
       </w:pPr>
       <w:r>
-        <w:t>To an existing file (adding)</w:t>
+        <w:t>Add</w:t>
+      </w:r>
+      <w:r>
+        <w:t xml:space="preserve"> existing file (adding)</w:t>
       </w:r>
     </w:p>
     <w:p>
@@ -12303,7 +12416,26 @@
         </w:numPr>
       </w:pPr>
       <w:r>
-        <w:t>To a created file branching</w:t>
+        <w:lastRenderedPageBreak/>
+        <w:t>C</w:t>
+      </w:r>
+      <w:r>
+        <w:t>reate</w:t>
+      </w:r>
+      <w:r>
+        <w:t xml:space="preserve"> new</w:t>
+      </w:r>
+      <w:r>
+        <w:t xml:space="preserve"> file </w:t>
+      </w:r>
+      <w:r>
+        <w:t>(</w:t>
+      </w:r>
+      <w:r>
+        <w:t>branching</w:t>
+      </w:r>
+      <w:r>
+        <w:t>)</w:t>
       </w:r>
     </w:p>
     <w:p>

</xml_diff>